<commit_message>
Se agrega las capturas de pantallas de la colaboración en el archivo WriteUp20180116.
</commit_message>
<xml_diff>
--- a/Write Up.docx
+++ b/Write Up.docx
@@ -2,6 +2,12 @@
 <file path=word/document.xml><?xml version="1.0" encoding="utf-8"?>
 <w:document xmlns:wpc="http://schemas.microsoft.com/office/word/2010/wordprocessingCanvas" xmlns:cx="http://schemas.microsoft.com/office/drawing/2014/chartex" xmlns:mc="http://schemas.openxmlformats.org/markup-compatibility/2006" xmlns:o="urn:schemas-microsoft-com:office:office" xmlns:r="http://schemas.openxmlformats.org/officeDocument/2006/relationships" xmlns:m="http://schemas.openxmlformats.org/officeDocument/2006/math" xmlns:v="urn:schemas-microsoft-com:vml" xmlns:wp14="http://schemas.microsoft.com/office/word/2010/wordprocessingDrawing" xmlns:wp="http://schemas.openxmlformats.org/drawingml/2006/wordprocessingDrawing" xmlns:w10="urn:schemas-microsoft-com:office:word" xmlns:w="http://schemas.openxmlformats.org/wordprocessingml/2006/main" xmlns:w14="http://schemas.microsoft.com/office/word/2010/wordml" xmlns:w15="http://schemas.microsoft.com/office/word/2012/wordml" xmlns:w16se="http://schemas.microsoft.com/office/word/2015/wordml/symex" xmlns:wpg="http://schemas.microsoft.com/office/word/2010/wordprocessingGroup" xmlns:wpi="http://schemas.microsoft.com/office/word/2010/wordprocessingInk" xmlns:wne="http://schemas.microsoft.com/office/word/2006/wordml" xmlns:wps="http://schemas.microsoft.com/office/word/2010/wordprocessingShape" mc:Ignorable="w14 w15 w16se wp14">
   <w:body>
+    <w:p>
+      <w:r>
+        <w:t>Se acepta la invitación a colaborar</w:t>
+      </w:r>
+    </w:p>
+    <w:p/>
     <w:p>
       <w:r>
         <w:rPr>
@@ -10,8 +16,8 @@
         </w:rPr>
         <w:drawing>
           <wp:inline distT="0" distB="0" distL="0" distR="0" wp14:anchorId="59888C97" wp14:editId="37A67E1F">
-            <wp:extent cx="5400040" cy="3037840"/>
-            <wp:effectExtent l="0" t="0" r="0" b="0"/>
+            <wp:extent cx="5250519" cy="1711757"/>
+            <wp:effectExtent l="0" t="0" r="7620" b="3175"/>
             <wp:docPr id="1" name="Imagen 1"/>
             <wp:cNvGraphicFramePr>
               <a:graphicFrameLocks xmlns:a="http://schemas.openxmlformats.org/drawingml/2006/main" noChangeAspect="1"/>
@@ -23,20 +29,27 @@
                     <pic:cNvPr id="1" name=""/>
                     <pic:cNvPicPr/>
                   </pic:nvPicPr>
-                  <pic:blipFill>
+                  <pic:blipFill rotWithShape="1">
                     <a:blip r:embed="rId4"/>
-                    <a:stretch>
-                      <a:fillRect/>
-                    </a:stretch>
+                    <a:srcRect t="13485" r="2736" b="30148"/>
+                    <a:stretch/>
                   </pic:blipFill>
-                  <pic:spPr>
+                  <pic:spPr bwMode="auto">
                     <a:xfrm>
                       <a:off x="0" y="0"/>
-                      <a:ext cx="5400040" cy="3037840"/>
+                      <a:ext cx="5252313" cy="1712342"/>
                     </a:xfrm>
                     <a:prstGeom prst="rect">
                       <a:avLst/>
                     </a:prstGeom>
+                    <a:ln>
+                      <a:noFill/>
+                    </a:ln>
+                    <a:extLst>
+                      <a:ext uri="{53640926-AAD7-44D8-BBD7-CCE9431645EC}">
+                        <a14:shadowObscured xmlns:a14="http://schemas.microsoft.com/office/drawing/2010/main"/>
+                      </a:ext>
+                    </a:extLst>
                   </pic:spPr>
                 </pic:pic>
               </a:graphicData>
@@ -45,9 +58,15 @@
         </w:drawing>
       </w:r>
     </w:p>
-    <w:p/>
-    <w:p/>
     <w:p>
+      <w:r>
+        <w:t>Se visualiza el repositorio.</w:t>
+      </w:r>
+    </w:p>
+    <w:p>
+      <w:pPr>
+        <w:jc w:val="center"/>
+      </w:pPr>
       <w:r>
         <w:rPr>
           <w:noProof/>
@@ -55,8 +74,8 @@
         </w:rPr>
         <w:drawing>
           <wp:inline distT="0" distB="0" distL="0" distR="0" wp14:anchorId="511976F3" wp14:editId="08FBF561">
-            <wp:extent cx="5400040" cy="3037840"/>
-            <wp:effectExtent l="0" t="0" r="0" b="0"/>
+            <wp:extent cx="5237683" cy="3156292"/>
+            <wp:effectExtent l="0" t="0" r="1270" b="6350"/>
             <wp:docPr id="2" name="Imagen 2"/>
             <wp:cNvGraphicFramePr>
               <a:graphicFrameLocks xmlns:a="http://schemas.openxmlformats.org/drawingml/2006/main" noChangeAspect="1"/>
@@ -68,20 +87,27 @@
                     <pic:cNvPr id="1" name=""/>
                     <pic:cNvPicPr/>
                   </pic:nvPicPr>
-                  <pic:blipFill>
+                  <pic:blipFill rotWithShape="1">
                     <a:blip r:embed="rId5"/>
-                    <a:stretch>
-                      <a:fillRect/>
-                    </a:stretch>
+                    <a:srcRect l="14496" t="4576" r="18585" b="16441"/>
+                    <a:stretch/>
                   </pic:blipFill>
-                  <pic:spPr>
+                  <pic:spPr bwMode="auto">
                     <a:xfrm>
                       <a:off x="0" y="0"/>
-                      <a:ext cx="5400040" cy="3037840"/>
+                      <a:ext cx="5249337" cy="3163315"/>
                     </a:xfrm>
                     <a:prstGeom prst="rect">
                       <a:avLst/>
                     </a:prstGeom>
+                    <a:ln>
+                      <a:noFill/>
+                    </a:ln>
+                    <a:extLst>
+                      <a:ext uri="{53640926-AAD7-44D8-BBD7-CCE9431645EC}">
+                        <a14:shadowObscured xmlns:a14="http://schemas.microsoft.com/office/drawing/2010/main"/>
+                      </a:ext>
+                    </a:extLst>
                   </pic:spPr>
                 </pic:pic>
               </a:graphicData>
@@ -90,19 +116,29 @@
         </w:drawing>
       </w:r>
     </w:p>
-    <w:p/>
-    <w:p/>
+    <w:p>
+      <w:r>
+        <w:t xml:space="preserve">Se clona el repositorio desde </w:t>
+      </w:r>
+      <w:proofErr w:type="spellStart"/>
+      <w:r>
+        <w:t>SourceTree</w:t>
+      </w:r>
+      <w:proofErr w:type="spellEnd"/>
+      <w:r>
+        <w:t>.</w:t>
+      </w:r>
+    </w:p>
     <w:p>
       <w:r>
         <w:rPr>
           <w:noProof/>
           <w:lang w:val="en-US"/>
         </w:rPr>
-        <w:lastRenderedPageBreak/>
         <w:drawing>
           <wp:inline distT="0" distB="0" distL="0" distR="0" wp14:anchorId="3416E90B" wp14:editId="2DB2A46B">
-            <wp:extent cx="5400040" cy="3037840"/>
-            <wp:effectExtent l="0" t="0" r="0" b="0"/>
+            <wp:extent cx="4835347" cy="1828800"/>
+            <wp:effectExtent l="0" t="0" r="3810" b="0"/>
             <wp:docPr id="3" name="Imagen 3"/>
             <wp:cNvGraphicFramePr>
               <a:graphicFrameLocks xmlns:a="http://schemas.openxmlformats.org/drawingml/2006/main" noChangeAspect="1"/>
@@ -114,20 +150,27 @@
                     <pic:cNvPr id="1" name=""/>
                     <pic:cNvPicPr/>
                   </pic:nvPicPr>
-                  <pic:blipFill>
+                  <pic:blipFill rotWithShape="1">
                     <a:blip r:embed="rId6"/>
-                    <a:stretch>
-                      <a:fillRect/>
-                    </a:stretch>
+                    <a:srcRect r="10457" b="39800"/>
+                    <a:stretch/>
                   </pic:blipFill>
-                  <pic:spPr>
+                  <pic:spPr bwMode="auto">
                     <a:xfrm>
                       <a:off x="0" y="0"/>
-                      <a:ext cx="5400040" cy="3037840"/>
+                      <a:ext cx="4835347" cy="1828800"/>
                     </a:xfrm>
                     <a:prstGeom prst="rect">
                       <a:avLst/>
                     </a:prstGeom>
+                    <a:ln>
+                      <a:noFill/>
+                    </a:ln>
+                    <a:extLst>
+                      <a:ext uri="{53640926-AAD7-44D8-BBD7-CCE9431645EC}">
+                        <a14:shadowObscured xmlns:a14="http://schemas.microsoft.com/office/drawing/2010/main"/>
+                      </a:ext>
+                    </a:extLst>
                   </pic:spPr>
                 </pic:pic>
               </a:graphicData>
@@ -136,6 +179,28 @@
         </w:drawing>
       </w:r>
     </w:p>
+    <w:p>
+      <w:r>
+        <w:t>Crea el documento para la tarea (</w:t>
+      </w:r>
+      <w:proofErr w:type="spellStart"/>
+      <w:r>
+        <w:t>commit</w:t>
+      </w:r>
+      <w:proofErr w:type="spellEnd"/>
+      <w:r>
+        <w:t xml:space="preserve"> y </w:t>
+      </w:r>
+      <w:proofErr w:type="spellStart"/>
+      <w:r>
+        <w:t>push</w:t>
+      </w:r>
+      <w:proofErr w:type="spellEnd"/>
+      <w:r>
+        <w:t>).</w:t>
+      </w:r>
+    </w:p>
+    <w:p/>
     <w:p/>
     <w:p>
       <w:r>
@@ -144,53 +209,8 @@
           <w:lang w:val="en-US"/>
         </w:rPr>
         <w:drawing>
-          <wp:inline distT="0" distB="0" distL="0" distR="0" wp14:anchorId="6DF2EFE8" wp14:editId="410BFA1F">
-            <wp:extent cx="5400040" cy="3037840"/>
-            <wp:effectExtent l="0" t="0" r="0" b="0"/>
-            <wp:docPr id="4" name="Imagen 4"/>
-            <wp:cNvGraphicFramePr>
-              <a:graphicFrameLocks xmlns:a="http://schemas.openxmlformats.org/drawingml/2006/main" noChangeAspect="1"/>
-            </wp:cNvGraphicFramePr>
-            <a:graphic xmlns:a="http://schemas.openxmlformats.org/drawingml/2006/main">
-              <a:graphicData uri="http://schemas.openxmlformats.org/drawingml/2006/picture">
-                <pic:pic xmlns:pic="http://schemas.openxmlformats.org/drawingml/2006/picture">
-                  <pic:nvPicPr>
-                    <pic:cNvPr id="1" name=""/>
-                    <pic:cNvPicPr/>
-                  </pic:nvPicPr>
-                  <pic:blipFill>
-                    <a:blip r:embed="rId7"/>
-                    <a:stretch>
-                      <a:fillRect/>
-                    </a:stretch>
-                  </pic:blipFill>
-                  <pic:spPr>
-                    <a:xfrm>
-                      <a:off x="0" y="0"/>
-                      <a:ext cx="5400040" cy="3037840"/>
-                    </a:xfrm>
-                    <a:prstGeom prst="rect">
-                      <a:avLst/>
-                    </a:prstGeom>
-                  </pic:spPr>
-                </pic:pic>
-              </a:graphicData>
-            </a:graphic>
-          </wp:inline>
-        </w:drawing>
-      </w:r>
-    </w:p>
-    <w:p/>
-    <w:p>
-      <w:r>
-        <w:rPr>
-          <w:noProof/>
-          <w:lang w:val="en-US"/>
-        </w:rPr>
-        <w:lastRenderedPageBreak/>
-        <w:drawing>
           <wp:inline distT="0" distB="0" distL="0" distR="0" wp14:anchorId="3A2149B3" wp14:editId="0524EA7A">
-            <wp:extent cx="5400040" cy="3037840"/>
+            <wp:extent cx="5400040" cy="2896819"/>
             <wp:effectExtent l="0" t="0" r="0" b="0"/>
             <wp:docPr id="5" name="Imagen 5"/>
             <wp:cNvGraphicFramePr>
@@ -203,20 +223,27 @@
                     <pic:cNvPr id="1" name=""/>
                     <pic:cNvPicPr/>
                   </pic:nvPicPr>
-                  <pic:blipFill>
-                    <a:blip r:embed="rId8"/>
-                    <a:stretch>
-                      <a:fillRect/>
-                    </a:stretch>
+                  <pic:blipFill rotWithShape="1">
+                    <a:blip r:embed="rId7"/>
+                    <a:srcRect b="4642"/>
+                    <a:stretch/>
                   </pic:blipFill>
-                  <pic:spPr>
+                  <pic:spPr bwMode="auto">
                     <a:xfrm>
                       <a:off x="0" y="0"/>
-                      <a:ext cx="5400040" cy="3037840"/>
+                      <a:ext cx="5400040" cy="2896819"/>
                     </a:xfrm>
                     <a:prstGeom prst="rect">
                       <a:avLst/>
                     </a:prstGeom>
+                    <a:ln>
+                      <a:noFill/>
+                    </a:ln>
+                    <a:extLst>
+                      <a:ext uri="{53640926-AAD7-44D8-BBD7-CCE9431645EC}">
+                        <a14:shadowObscured xmlns:a14="http://schemas.microsoft.com/office/drawing/2010/main"/>
+                      </a:ext>
+                    </a:extLst>
                   </pic:spPr>
                 </pic:pic>
               </a:graphicData>
@@ -224,9 +251,65 @@
           </wp:inline>
         </w:drawing>
       </w:r>
+    </w:p>
+    <w:p>
+      <w:r>
+        <w:t>Se hace cambios en el documento y se agrega las ventajas y desventajas de NoSql.</w:t>
+      </w:r>
       <w:bookmarkStart w:id="0" w:name="_GoBack"/>
       <w:bookmarkEnd w:id="0"/>
     </w:p>
+    <w:p>
+      <w:r>
+        <w:rPr>
+          <w:noProof/>
+          <w:lang w:val="en-US"/>
+        </w:rPr>
+        <w:drawing>
+          <wp:inline distT="0" distB="0" distL="0" distR="0" wp14:anchorId="3B995BDC" wp14:editId="0B518C1F">
+            <wp:extent cx="5400040" cy="2874873"/>
+            <wp:effectExtent l="0" t="0" r="0" b="1905"/>
+            <wp:docPr id="6" name="Imagen 6"/>
+            <wp:cNvGraphicFramePr>
+              <a:graphicFrameLocks xmlns:a="http://schemas.openxmlformats.org/drawingml/2006/main" noChangeAspect="1"/>
+            </wp:cNvGraphicFramePr>
+            <a:graphic xmlns:a="http://schemas.openxmlformats.org/drawingml/2006/main">
+              <a:graphicData uri="http://schemas.openxmlformats.org/drawingml/2006/picture">
+                <pic:pic xmlns:pic="http://schemas.openxmlformats.org/drawingml/2006/picture">
+                  <pic:nvPicPr>
+                    <pic:cNvPr id="1" name=""/>
+                    <pic:cNvPicPr/>
+                  </pic:nvPicPr>
+                  <pic:blipFill rotWithShape="1">
+                    <a:blip r:embed="rId8"/>
+                    <a:srcRect b="5364"/>
+                    <a:stretch/>
+                  </pic:blipFill>
+                  <pic:spPr bwMode="auto">
+                    <a:xfrm>
+                      <a:off x="0" y="0"/>
+                      <a:ext cx="5400040" cy="2874873"/>
+                    </a:xfrm>
+                    <a:prstGeom prst="rect">
+                      <a:avLst/>
+                    </a:prstGeom>
+                    <a:ln>
+                      <a:noFill/>
+                    </a:ln>
+                    <a:extLst>
+                      <a:ext uri="{53640926-AAD7-44D8-BBD7-CCE9431645EC}">
+                        <a14:shadowObscured xmlns:a14="http://schemas.microsoft.com/office/drawing/2010/main"/>
+                      </a:ext>
+                    </a:extLst>
+                  </pic:spPr>
+                </pic:pic>
+              </a:graphicData>
+            </a:graphic>
+          </wp:inline>
+        </w:drawing>
+      </w:r>
+    </w:p>
+    <w:p/>
     <w:p/>
     <w:sectPr>
       <w:pgSz w:w="11906" w:h="16838"/>

</xml_diff>